<commit_message>
Fix an important bug: the Finput for the OM should be F_OM * Fratio
</commit_message>
<xml_diff>
--- a/manual/MSE_analysis_HCR4.docx
+++ b/manual/MSE_analysis_HCR4.docx
@@ -23,7 +23,7 @@
         <w:pStyle w:val="Date"/>
       </w:pPr>
       <w:r>
-        <w:t xml:space="preserve">2025-09-26</w:t>
+        <w:t xml:space="preserve">2025-09-29</w:t>
       </w:r>
     </w:p>
     <w:p>
@@ -309,28 +309,154 @@
           </wp:inline>
         </w:drawing>
       </w:r>
-    </w:p>
-    <w:p>
-      <w:pPr>
-        <w:pStyle w:val="BodyText"/>
-      </w:pPr>
       <w:r>
         <w:drawing>
           <wp:inline>
-            <wp:extent cx="5334000" cy="2667000"/>
+            <wp:extent cx="4620126" cy="3696101"/>
             <wp:effectExtent b="0" l="0" r="0" t="0"/>
             <wp:docPr descr="" title="" id="33" name="Picture"/>
             <a:graphic>
               <a:graphicData uri="http://schemas.openxmlformats.org/drawingml/2006/picture">
                 <pic:pic>
                   <pic:nvPicPr>
-                    <pic:cNvPr descr="MSE_analysis_HCR4_files/figure-docx/unnamed-chunk-1-1.png" id="34" name="Picture"/>
+                    <pic:cNvPr descr="MSE_analysis_HCR4_files/figure-docx/management_output-5.png" id="34" name="Picture"/>
                     <pic:cNvPicPr>
                       <a:picLocks noChangeArrowheads="1" noChangeAspect="1"/>
                     </pic:cNvPicPr>
                   </pic:nvPicPr>
                   <pic:blipFill>
                     <a:blip r:embed="rId32"/>
+                    <a:stretch>
+                      <a:fillRect/>
+                    </a:stretch>
+                  </pic:blipFill>
+                  <pic:spPr bwMode="auto">
+                    <a:xfrm>
+                      <a:off x="0" y="0"/>
+                      <a:ext cx="4620126" cy="3696101"/>
+                    </a:xfrm>
+                    <a:prstGeom prst="rect">
+                      <a:avLst/>
+                    </a:prstGeom>
+                    <a:noFill/>
+                    <a:ln w="9525">
+                      <a:noFill/>
+                      <a:headEnd/>
+                      <a:tailEnd/>
+                    </a:ln>
+                  </pic:spPr>
+                </pic:pic>
+              </a:graphicData>
+            </a:graphic>
+          </wp:inline>
+        </w:drawing>
+      </w:r>
+      <w:r>
+        <w:drawing>
+          <wp:inline>
+            <wp:extent cx="4620126" cy="3696101"/>
+            <wp:effectExtent b="0" l="0" r="0" t="0"/>
+            <wp:docPr descr="" title="" id="36" name="Picture"/>
+            <a:graphic>
+              <a:graphicData uri="http://schemas.openxmlformats.org/drawingml/2006/picture">
+                <pic:pic>
+                  <pic:nvPicPr>
+                    <pic:cNvPr descr="MSE_analysis_HCR4_files/figure-docx/management_output-6.png" id="37" name="Picture"/>
+                    <pic:cNvPicPr>
+                      <a:picLocks noChangeArrowheads="1" noChangeAspect="1"/>
+                    </pic:cNvPicPr>
+                  </pic:nvPicPr>
+                  <pic:blipFill>
+                    <a:blip r:embed="rId35"/>
+                    <a:stretch>
+                      <a:fillRect/>
+                    </a:stretch>
+                  </pic:blipFill>
+                  <pic:spPr bwMode="auto">
+                    <a:xfrm>
+                      <a:off x="0" y="0"/>
+                      <a:ext cx="4620126" cy="3696101"/>
+                    </a:xfrm>
+                    <a:prstGeom prst="rect">
+                      <a:avLst/>
+                    </a:prstGeom>
+                    <a:noFill/>
+                    <a:ln w="9525">
+                      <a:noFill/>
+                      <a:headEnd/>
+                      <a:tailEnd/>
+                    </a:ln>
+                  </pic:spPr>
+                </pic:pic>
+              </a:graphicData>
+            </a:graphic>
+          </wp:inline>
+        </w:drawing>
+      </w:r>
+      <w:r>
+        <w:drawing>
+          <wp:inline>
+            <wp:extent cx="4620126" cy="3696101"/>
+            <wp:effectExtent b="0" l="0" r="0" t="0"/>
+            <wp:docPr descr="" title="" id="39" name="Picture"/>
+            <a:graphic>
+              <a:graphicData uri="http://schemas.openxmlformats.org/drawingml/2006/picture">
+                <pic:pic>
+                  <pic:nvPicPr>
+                    <pic:cNvPr descr="MSE_analysis_HCR4_files/figure-docx/management_output-7.png" id="40" name="Picture"/>
+                    <pic:cNvPicPr>
+                      <a:picLocks noChangeArrowheads="1" noChangeAspect="1"/>
+                    </pic:cNvPicPr>
+                  </pic:nvPicPr>
+                  <pic:blipFill>
+                    <a:blip r:embed="rId38"/>
+                    <a:stretch>
+                      <a:fillRect/>
+                    </a:stretch>
+                  </pic:blipFill>
+                  <pic:spPr bwMode="auto">
+                    <a:xfrm>
+                      <a:off x="0" y="0"/>
+                      <a:ext cx="4620126" cy="3696101"/>
+                    </a:xfrm>
+                    <a:prstGeom prst="rect">
+                      <a:avLst/>
+                    </a:prstGeom>
+                    <a:noFill/>
+                    <a:ln w="9525">
+                      <a:noFill/>
+                      <a:headEnd/>
+                      <a:tailEnd/>
+                    </a:ln>
+                  </pic:spPr>
+                </pic:pic>
+              </a:graphicData>
+            </a:graphic>
+          </wp:inline>
+        </w:drawing>
+      </w:r>
+    </w:p>
+    <w:p>
+      <w:pPr>
+        <w:pStyle w:val="BodyText"/>
+      </w:pPr>
+      <w:r>
+        <w:drawing>
+          <wp:inline>
+            <wp:extent cx="5334000" cy="2667000"/>
+            <wp:effectExtent b="0" l="0" r="0" t="0"/>
+            <wp:docPr descr="" title="" id="42" name="Picture"/>
+            <a:graphic>
+              <a:graphicData uri="http://schemas.openxmlformats.org/drawingml/2006/picture">
+                <pic:pic>
+                  <pic:nvPicPr>
+                    <pic:cNvPr descr="MSE_analysis_HCR4_files/figure-docx/unnamed-chunk-1-1.png" id="43" name="Picture"/>
+                    <pic:cNvPicPr>
+                      <a:picLocks noChangeArrowheads="1" noChangeAspect="1"/>
+                    </pic:cNvPicPr>
+                  </pic:nvPicPr>
+                  <pic:blipFill>
+                    <a:blip r:embed="rId41"/>
                     <a:stretch>
                       <a:fillRect/>
                     </a:stretch>
@@ -361,18 +487,18 @@
           <wp:inline>
             <wp:extent cx="5334000" cy="2667000"/>
             <wp:effectExtent b="0" l="0" r="0" t="0"/>
-            <wp:docPr descr="" title="" id="36" name="Picture"/>
+            <wp:docPr descr="" title="" id="45" name="Picture"/>
             <a:graphic>
               <a:graphicData uri="http://schemas.openxmlformats.org/drawingml/2006/picture">
                 <pic:pic>
                   <pic:nvPicPr>
-                    <pic:cNvPr descr="MSE_analysis_HCR4_files/figure-docx/unnamed-chunk-1-2.png" id="37" name="Picture"/>
+                    <pic:cNvPr descr="MSE_analysis_HCR4_files/figure-docx/unnamed-chunk-1-2.png" id="46" name="Picture"/>
                     <pic:cNvPicPr>
                       <a:picLocks noChangeArrowheads="1" noChangeAspect="1"/>
                     </pic:cNvPicPr>
                   </pic:nvPicPr>
                   <pic:blipFill>
-                    <a:blip r:embed="rId35"/>
+                    <a:blip r:embed="rId44"/>
                     <a:stretch>
                       <a:fillRect/>
                     </a:stretch>
@@ -419,18 +545,18 @@
           <wp:inline>
             <wp:extent cx="5334000" cy="5334000"/>
             <wp:effectExtent b="0" l="0" r="0" t="0"/>
-            <wp:docPr descr="" title="" id="39" name="Picture"/>
+            <wp:docPr descr="" title="" id="48" name="Picture"/>
             <a:graphic>
               <a:graphicData uri="http://schemas.openxmlformats.org/drawingml/2006/picture">
                 <pic:pic>
                   <pic:nvPicPr>
-                    <pic:cNvPr descr="MSE_analysis_HCR4_files/figure-docx/unnamed-chunk-2-1.png" id="40" name="Picture"/>
+                    <pic:cNvPr descr="MSE_analysis_HCR4_files/figure-docx/unnamed-chunk-2-1.png" id="49" name="Picture"/>
                     <pic:cNvPicPr>
                       <a:picLocks noChangeArrowheads="1" noChangeAspect="1"/>
                     </pic:cNvPicPr>
                   </pic:nvPicPr>
                   <pic:blipFill>
-                    <a:blip r:embed="rId38"/>
+                    <a:blip r:embed="rId47"/>
                     <a:stretch>
                       <a:fillRect/>
                     </a:stretch>
@@ -477,18 +603,18 @@
           <wp:inline>
             <wp:extent cx="5334000" cy="5334000"/>
             <wp:effectExtent b="0" l="0" r="0" t="0"/>
-            <wp:docPr descr="" title="" id="42" name="Picture"/>
+            <wp:docPr descr="" title="" id="51" name="Picture"/>
             <a:graphic>
               <a:graphicData uri="http://schemas.openxmlformats.org/drawingml/2006/picture">
                 <pic:pic>
                   <pic:nvPicPr>
-                    <pic:cNvPr descr="MSE_analysis_HCR4_files/figure-docx/unnamed-chunk-2-2.png" id="43" name="Picture"/>
+                    <pic:cNvPr descr="MSE_analysis_HCR4_files/figure-docx/unnamed-chunk-2-2.png" id="52" name="Picture"/>
                     <pic:cNvPicPr>
                       <a:picLocks noChangeArrowheads="1" noChangeAspect="1"/>
                     </pic:cNvPicPr>
                   </pic:nvPicPr>
                   <pic:blipFill>
-                    <a:blip r:embed="rId41"/>
+                    <a:blip r:embed="rId50"/>
                     <a:stretch>
                       <a:fillRect/>
                     </a:stretch>

</xml_diff>